<commit_message>
Cambios en en la bitacora
</commit_message>
<xml_diff>
--- a/Tarea5-DiagramaUML/Bitácora POO_DunierJavier.docx
+++ b/Tarea5-DiagramaUML/Bitácora POO_DunierJavier.docx
@@ -1634,7 +1634,7 @@
           <w:sz w:val="22"/>
           <w:szCs w:val="18"/>
         </w:rPr>
-        <w:t>https://github.com/DjJavvyStark8000/INA_POO_Portafolio/tree/main/Tarea2-Solo</w:t>
+        <w:t>https://github.com/DjJavvyStark8000/INA_POO_Portafolio/tree/main/Tarea5-DiagramaUML</w:t>
       </w:r>
       <w:r>
         <w:rPr>
@@ -2940,26 +2940,6 @@
 </file>
 
 <file path=customXml/item1.xml><?xml version="1.0" encoding="utf-8"?>
-<p:properties xmlns:p="http://schemas.microsoft.com/office/2006/metadata/properties" xmlns:xsi="http://www.w3.org/2001/XMLSchema-instance" xmlns:pc="http://schemas.microsoft.com/office/infopath/2007/PartnerControls">
-  <documentManagement>
-    <lcf76f155ced4ddcb4097134ff3c332f xmlns="b038d38e-3419-40fd-8945-56417ca14b40">
-      <Terms xmlns="http://schemas.microsoft.com/office/infopath/2007/PartnerControls"/>
-    </lcf76f155ced4ddcb4097134ff3c332f>
-    <TaxCatchAll xmlns="a7bf6601-51d1-44bb-b2a3-1b095cc1ce4b" xsi:nil="true"/>
-  </documentManagement>
-</p:properties>
-</file>
-
-<file path=customXml/item2.xml><?xml version="1.0" encoding="utf-8"?>
-<?mso-contentType ?>
-<FormTemplates xmlns="http://schemas.microsoft.com/sharepoint/v3/contenttype/forms">
-  <Display>DocumentLibraryForm</Display>
-  <Edit>DocumentLibraryForm</Edit>
-  <New>DocumentLibraryForm</New>
-</FormTemplates>
-</file>
-
-<file path=customXml/item3.xml><?xml version="1.0" encoding="utf-8"?>
 <ct:contentTypeSchema xmlns:ct="http://schemas.microsoft.com/office/2006/metadata/contentType" xmlns:ma="http://schemas.microsoft.com/office/2006/metadata/properties/metaAttributes" ct:_="" ma:_="" ma:contentTypeName="Documento" ma:contentTypeID="0x010100AA77A08971191D4983EB4298F6766649" ma:contentTypeVersion="10" ma:contentTypeDescription="Crear nuevo documento." ma:contentTypeScope="" ma:versionID="737f9b5892fde7d7ed2cbcc7a893d671">
   <xsd:schema xmlns:xsd="http://www.w3.org/2001/XMLSchema" xmlns:xs="http://www.w3.org/2001/XMLSchema" xmlns:p="http://schemas.microsoft.com/office/2006/metadata/properties" xmlns:ns2="b038d38e-3419-40fd-8945-56417ca14b40" xmlns:ns3="a7bf6601-51d1-44bb-b2a3-1b095cc1ce4b" targetNamespace="http://schemas.microsoft.com/office/2006/metadata/properties" ma:root="true" ma:fieldsID="84771f846a106b61e7a704540d45dd34" ns2:_="" ns3:_="">
     <xsd:import namespace="b038d38e-3419-40fd-8945-56417ca14b40"/>
@@ -3148,26 +3128,27 @@
 </ct:contentTypeSchema>
 </file>
 
-<file path=customXml/itemProps1.xml><?xml version="1.0" encoding="utf-8"?>
-<ds:datastoreItem xmlns:ds="http://schemas.openxmlformats.org/officeDocument/2006/customXml" ds:itemID="{98956B01-1471-4AAA-BD86-8E39AADB69A2}">
-  <ds:schemaRefs>
-    <ds:schemaRef ds:uri="http://schemas.microsoft.com/office/2006/metadata/properties"/>
-    <ds:schemaRef ds:uri="http://schemas.microsoft.com/office/infopath/2007/PartnerControls"/>
-    <ds:schemaRef ds:uri="b038d38e-3419-40fd-8945-56417ca14b40"/>
-    <ds:schemaRef ds:uri="a7bf6601-51d1-44bb-b2a3-1b095cc1ce4b"/>
-  </ds:schemaRefs>
-</ds:datastoreItem>
+<file path=customXml/item2.xml><?xml version="1.0" encoding="utf-8"?>
+<?mso-contentType ?>
+<FormTemplates xmlns="http://schemas.microsoft.com/sharepoint/v3/contenttype/forms">
+  <Display>DocumentLibraryForm</Display>
+  <Edit>DocumentLibraryForm</Edit>
+  <New>DocumentLibraryForm</New>
+</FormTemplates>
 </file>
 
-<file path=customXml/itemProps2.xml><?xml version="1.0" encoding="utf-8"?>
-<ds:datastoreItem xmlns:ds="http://schemas.openxmlformats.org/officeDocument/2006/customXml" ds:itemID="{7652CB41-9D2E-4B80-8013-E44048C0E2C8}">
-  <ds:schemaRefs>
-    <ds:schemaRef ds:uri="http://schemas.microsoft.com/sharepoint/v3/contenttype/forms"/>
-  </ds:schemaRefs>
-</ds:datastoreItem>
+<file path=customXml/item3.xml><?xml version="1.0" encoding="utf-8"?>
+<p:properties xmlns:p="http://schemas.microsoft.com/office/2006/metadata/properties" xmlns:xsi="http://www.w3.org/2001/XMLSchema-instance" xmlns:pc="http://schemas.microsoft.com/office/infopath/2007/PartnerControls">
+  <documentManagement>
+    <lcf76f155ced4ddcb4097134ff3c332f xmlns="b038d38e-3419-40fd-8945-56417ca14b40">
+      <Terms xmlns="http://schemas.microsoft.com/office/infopath/2007/PartnerControls"/>
+    </lcf76f155ced4ddcb4097134ff3c332f>
+    <TaxCatchAll xmlns="a7bf6601-51d1-44bb-b2a3-1b095cc1ce4b" xsi:nil="true"/>
+  </documentManagement>
+</p:properties>
 </file>
 
-<file path=customXml/itemProps3.xml><?xml version="1.0" encoding="utf-8"?>
+<file path=customXml/itemProps1.xml><?xml version="1.0" encoding="utf-8"?>
 <ds:datastoreItem xmlns:ds="http://schemas.openxmlformats.org/officeDocument/2006/customXml" ds:itemID="{D3FB0A47-53F9-4504-9637-BCFF814430B8}">
   <ds:schemaRefs>
     <ds:schemaRef ds:uri="http://schemas.microsoft.com/office/2006/metadata/contentType"/>
@@ -3184,4 +3165,23 @@
     <ds:schemaRef ds:uri="http://schemas.microsoft.com/internal/obd"/>
   </ds:schemaRefs>
 </ds:datastoreItem>
+</file>
+
+<file path=customXml/itemProps2.xml><?xml version="1.0" encoding="utf-8"?>
+<ds:datastoreItem xmlns:ds="http://schemas.openxmlformats.org/officeDocument/2006/customXml" ds:itemID="{7652CB41-9D2E-4B80-8013-E44048C0E2C8}">
+  <ds:schemaRefs>
+    <ds:schemaRef ds:uri="http://schemas.microsoft.com/sharepoint/v3/contenttype/forms"/>
+  </ds:schemaRefs>
+</ds:datastoreItem>
+</file>
+
+<file path=customXml/itemProps3.xml><?xml version="1.0" encoding="utf-8"?>
+<ds:datastoreItem xmlns:ds="http://schemas.openxmlformats.org/officeDocument/2006/customXml" ds:itemID="{98956B01-1471-4AAA-BD86-8E39AADB69A2}">
+  <ds:schemaRefs>
+    <ds:schemaRef ds:uri="http://schemas.microsoft.com/office/2006/metadata/properties"/>
+    <ds:schemaRef ds:uri="http://schemas.microsoft.com/office/infopath/2007/PartnerControls"/>
+    <ds:schemaRef ds:uri="b038d38e-3419-40fd-8945-56417ca14b40"/>
+    <ds:schemaRef ds:uri="a7bf6601-51d1-44bb-b2a3-1b095cc1ce4b"/>
+  </ds:schemaRefs>
+</ds:datastoreItem>
 </file>
</xml_diff>